<commit_message>
objective 1C: requirements, design, half implementation
</commit_message>
<xml_diff>
--- a/Methods/Requirements Spec.docx
+++ b/Methods/Requirements Spec.docx
@@ -732,6 +732,307 @@
       </w:tr>
     </w:tbl>
     <w:p/>
+    <w:p/>
+    <w:p/>
+    <w:p/>
+    <w:p/>
+    <w:p/>
+    <w:tbl>
+      <w:tblPr>
+        <w:tblStyle w:val="TableGrid"/>
+        <w:tblW w:w="0" w:type="auto"/>
+        <w:tblLook w:val="04A0" w:firstRow="1" w:lastRow="0" w:firstColumn="1" w:lastColumn="0" w:noHBand="0" w:noVBand="1"/>
+      </w:tblPr>
+      <w:tblGrid>
+        <w:gridCol w:w="4508"/>
+        <w:gridCol w:w="4508"/>
+      </w:tblGrid>
+      <w:tr>
+        <w:tc>
+          <w:tcPr>
+            <w:tcW w:w="4508" w:type="dxa"/>
+          </w:tcPr>
+          <w:p>
+            <w:r>
+              <w:rPr>
+                <w:b/>
+                <w:bCs/>
+              </w:rPr>
+              <w:lastRenderedPageBreak/>
+              <w:t xml:space="preserve">Use Case: </w:t>
+            </w:r>
+            <w:r>
+              <w:t>Enemy Pathfinding</w:t>
+            </w:r>
+          </w:p>
+        </w:tc>
+        <w:tc>
+          <w:tcPr>
+            <w:tcW w:w="4508" w:type="dxa"/>
+          </w:tcPr>
+          <w:p>
+            <w:r>
+              <w:rPr>
+                <w:b/>
+                <w:bCs/>
+              </w:rPr>
+              <w:t>ID:</w:t>
+            </w:r>
+            <w:r>
+              <w:rPr>
+                <w:b/>
+                <w:bCs/>
+              </w:rPr>
+              <w:t xml:space="preserve"> </w:t>
+            </w:r>
+            <w:r>
+              <w:t>1B</w:t>
+            </w:r>
+          </w:p>
+        </w:tc>
+      </w:tr>
+      <w:tr>
+        <w:tc>
+          <w:tcPr>
+            <w:tcW w:w="9016" w:type="dxa"/>
+            <w:gridSpan w:val="2"/>
+          </w:tcPr>
+          <w:p>
+            <w:pPr>
+              <w:rPr>
+                <w:b/>
+                <w:bCs/>
+              </w:rPr>
+            </w:pPr>
+            <w:r>
+              <w:rPr>
+                <w:b/>
+                <w:bCs/>
+              </w:rPr>
+              <w:t>Description:</w:t>
+            </w:r>
+            <w:r>
+              <w:rPr>
+                <w:b/>
+                <w:bCs/>
+              </w:rPr>
+              <w:t xml:space="preserve"> </w:t>
+            </w:r>
+          </w:p>
+          <w:p>
+            <w:r>
+              <w:t xml:space="preserve">The enemies will use a pathfinding algorithm to get to the players last known location. The enemies will then path find from that point outwards to try to locate the player. </w:t>
+            </w:r>
+          </w:p>
+        </w:tc>
+      </w:tr>
+      <w:tr>
+        <w:tc>
+          <w:tcPr>
+            <w:tcW w:w="4508" w:type="dxa"/>
+          </w:tcPr>
+          <w:p>
+            <w:r>
+              <w:rPr>
+                <w:b/>
+                <w:bCs/>
+              </w:rPr>
+              <w:t>Primary Actors:</w:t>
+            </w:r>
+            <w:r>
+              <w:rPr>
+                <w:b/>
+                <w:bCs/>
+              </w:rPr>
+              <w:t xml:space="preserve"> </w:t>
+            </w:r>
+            <w:r>
+              <w:t>Enemy</w:t>
+            </w:r>
+          </w:p>
+        </w:tc>
+        <w:tc>
+          <w:tcPr>
+            <w:tcW w:w="4508" w:type="dxa"/>
+          </w:tcPr>
+          <w:p>
+            <w:pPr>
+              <w:rPr>
+                <w:b/>
+                <w:bCs/>
+              </w:rPr>
+            </w:pPr>
+            <w:r>
+              <w:rPr>
+                <w:b/>
+                <w:bCs/>
+              </w:rPr>
+              <w:t>Secondary Actors:</w:t>
+            </w:r>
+          </w:p>
+        </w:tc>
+      </w:tr>
+      <w:tr>
+        <w:tc>
+          <w:tcPr>
+            <w:tcW w:w="9016" w:type="dxa"/>
+            <w:gridSpan w:val="2"/>
+          </w:tcPr>
+          <w:p>
+            <w:pPr>
+              <w:rPr>
+                <w:b/>
+                <w:bCs/>
+              </w:rPr>
+            </w:pPr>
+            <w:r>
+              <w:rPr>
+                <w:b/>
+                <w:bCs/>
+              </w:rPr>
+              <w:t>Preconditions:</w:t>
+            </w:r>
+            <w:r>
+              <w:rPr>
+                <w:b/>
+                <w:bCs/>
+              </w:rPr>
+              <w:t xml:space="preserve"> </w:t>
+            </w:r>
+          </w:p>
+          <w:p>
+            <w:pPr>
+              <w:pStyle w:val="ListParagraph"/>
+              <w:numPr>
+                <w:ilvl w:val="0"/>
+                <w:numId w:val="9"/>
+              </w:numPr>
+            </w:pPr>
+            <w:r>
+              <w:t>The player has been spotted by an enemy AND has since escaped</w:t>
+            </w:r>
+          </w:p>
+        </w:tc>
+      </w:tr>
+      <w:tr>
+        <w:tc>
+          <w:tcPr>
+            <w:tcW w:w="9016" w:type="dxa"/>
+            <w:gridSpan w:val="2"/>
+          </w:tcPr>
+          <w:p>
+            <w:pPr>
+              <w:rPr>
+                <w:b/>
+                <w:bCs/>
+              </w:rPr>
+            </w:pPr>
+            <w:r>
+              <w:rPr>
+                <w:b/>
+                <w:bCs/>
+              </w:rPr>
+              <w:t>Main Flow:</w:t>
+            </w:r>
+          </w:p>
+          <w:p>
+            <w:pPr>
+              <w:pStyle w:val="ListParagraph"/>
+              <w:numPr>
+                <w:ilvl w:val="0"/>
+                <w:numId w:val="10"/>
+              </w:numPr>
+            </w:pPr>
+            <w:r>
+              <w:t>All of the enemies nearby, convene on the player`s last known location</w:t>
+            </w:r>
+          </w:p>
+          <w:p>
+            <w:pPr>
+              <w:pStyle w:val="ListParagraph"/>
+              <w:numPr>
+                <w:ilvl w:val="0"/>
+                <w:numId w:val="10"/>
+              </w:numPr>
+            </w:pPr>
+            <w:r>
+              <w:t xml:space="preserve">The enemies use a pathfinding algorithm to </w:t>
+            </w:r>
+            <w:r>
+              <w:t>traverse to different parts corners of the map, making it look like they are searching semi-intelligently</w:t>
+            </w:r>
+          </w:p>
+        </w:tc>
+      </w:tr>
+      <w:tr>
+        <w:tc>
+          <w:tcPr>
+            <w:tcW w:w="9016" w:type="dxa"/>
+            <w:gridSpan w:val="2"/>
+          </w:tcPr>
+          <w:p>
+            <w:pPr>
+              <w:rPr>
+                <w:b/>
+                <w:bCs/>
+              </w:rPr>
+            </w:pPr>
+            <w:r>
+              <w:rPr>
+                <w:b/>
+                <w:bCs/>
+              </w:rPr>
+              <w:t>Postconditions:</w:t>
+            </w:r>
+          </w:p>
+          <w:p>
+            <w:pPr>
+              <w:pStyle w:val="ListParagraph"/>
+              <w:numPr>
+                <w:ilvl w:val="0"/>
+                <w:numId w:val="11"/>
+              </w:numPr>
+            </w:pPr>
+            <w:r>
+              <w:t xml:space="preserve">The enemies end their search after a short search and return to their pre-determined routes </w:t>
+            </w:r>
+          </w:p>
+        </w:tc>
+      </w:tr>
+      <w:tr>
+        <w:tc>
+          <w:tcPr>
+            <w:tcW w:w="9016" w:type="dxa"/>
+            <w:gridSpan w:val="2"/>
+          </w:tcPr>
+          <w:p>
+            <w:r>
+              <w:rPr>
+                <w:b/>
+                <w:bCs/>
+              </w:rPr>
+              <w:t>Alternative Flows:</w:t>
+            </w:r>
+            <w:r>
+              <w:rPr>
+                <w:b/>
+                <w:bCs/>
+              </w:rPr>
+              <w:t xml:space="preserve"> </w:t>
+            </w:r>
+            <w:r>
+              <w:t>N/A</w:t>
+            </w:r>
+          </w:p>
+        </w:tc>
+      </w:tr>
+    </w:tbl>
+    <w:p/>
+    <w:p/>
+    <w:p/>
+    <w:p/>
+    <w:p/>
+    <w:p/>
     <w:sectPr>
       <w:pgSz w:w="11906" w:h="16838"/>
       <w:pgMar w:top="1440" w:right="1440" w:bottom="1440" w:left="1440" w:header="708" w:footer="708" w:gutter="0"/>
@@ -745,6 +1046,95 @@
 <file path=word/numbering.xml><?xml version="1.0" encoding="utf-8"?>
 <w:numbering xmlns:wpc="http://schemas.microsoft.com/office/word/2010/wordprocessingCanvas" xmlns:cx="http://schemas.microsoft.com/office/drawing/2014/chartex" xmlns:cx1="http://schemas.microsoft.com/office/drawing/2015/9/8/chartex" xmlns:cx2="http://schemas.microsoft.com/office/drawing/2015/10/21/chartex" xmlns:cx3="http://schemas.microsoft.com/office/drawing/2016/5/9/chartex" xmlns:cx4="http://schemas.microsoft.com/office/drawing/2016/5/10/chartex" xmlns:cx5="http://schemas.microsoft.com/office/drawing/2016/5/11/chartex" xmlns:cx6="http://schemas.microsoft.com/office/drawing/2016/5/12/chartex" xmlns:cx7="http://schemas.microsoft.com/office/drawing/2016/5/13/chartex" xmlns:cx8="http://schemas.microsoft.com/office/drawing/2016/5/14/chartex" xmlns:mc="http://schemas.openxmlformats.org/markup-compatibility/2006" xmlns:aink="http://schemas.microsoft.com/office/drawing/2016/ink" xmlns:am3d="http://schemas.microsoft.com/office/drawing/2017/model3d" xmlns:o="urn:schemas-microsoft-com:office:office" xmlns:oel="http://schemas.microsoft.com/office/2019/extlst" xmlns:r="http://schemas.openxmlformats.org/officeDocument/2006/relationships" xmlns:m="http://schemas.openxmlformats.org/officeDocument/2006/math" xmlns:v="urn:schemas-microsoft-com:vml" xmlns:wp14="http://schemas.microsoft.com/office/word/2010/wordprocessingDrawing" xmlns:wp="http://schemas.openxmlformats.org/drawingml/2006/wordprocessingDrawing" xmlns:w10="urn:schemas-microsoft-com:office:word" xmlns:w="http://schemas.openxmlformats.org/wordprocessingml/2006/main" xmlns:w14="http://schemas.microsoft.com/office/word/2010/wordml" xmlns:w15="http://schemas.microsoft.com/office/word/2012/wordml" xmlns:w16cex="http://schemas.microsoft.com/office/word/2018/wordml/cex" xmlns:w16cid="http://schemas.microsoft.com/office/word/2016/wordml/cid" xmlns:w16="http://schemas.microsoft.com/office/word/2018/wordml" xmlns:w16sdtdh="http://schemas.microsoft.com/office/word/2020/wordml/sdtdatahash" xmlns:w16se="http://schemas.microsoft.com/office/word/2015/wordml/symex" xmlns:wpg="http://schemas.microsoft.com/office/word/2010/wordprocessingGroup" xmlns:wpi="http://schemas.microsoft.com/office/word/2010/wordprocessingInk" xmlns:wne="http://schemas.microsoft.com/office/word/2006/wordml" xmlns:wps="http://schemas.microsoft.com/office/word/2010/wordprocessingShape" mc:Ignorable="w14 w15 w16se w16cid w16 w16cex w16sdtdh wp14">
   <w:abstractNum w:abstractNumId="0" w15:restartNumberingAfterBreak="0">
+    <w:nsid w:val="25D93377"/>
+    <w:multiLevelType w:val="hybridMultilevel"/>
+    <w:tmpl w:val="3A064FA2"/>
+    <w:lvl w:ilvl="0" w:tplc="08090011">
+      <w:start w:val="1"/>
+      <w:numFmt w:val="decimal"/>
+      <w:lvlText w:val="%1)"/>
+      <w:lvlJc w:val="left"/>
+      <w:pPr>
+        <w:ind w:left="720" w:hanging="360"/>
+      </w:pPr>
+      <w:rPr>
+        <w:rFonts w:hint="default"/>
+      </w:rPr>
+    </w:lvl>
+    <w:lvl w:ilvl="1" w:tplc="08090019" w:tentative="1">
+      <w:start w:val="1"/>
+      <w:numFmt w:val="lowerLetter"/>
+      <w:lvlText w:val="%2."/>
+      <w:lvlJc w:val="left"/>
+      <w:pPr>
+        <w:ind w:left="1440" w:hanging="360"/>
+      </w:pPr>
+    </w:lvl>
+    <w:lvl w:ilvl="2" w:tplc="0809001B" w:tentative="1">
+      <w:start w:val="1"/>
+      <w:numFmt w:val="lowerRoman"/>
+      <w:lvlText w:val="%3."/>
+      <w:lvlJc w:val="right"/>
+      <w:pPr>
+        <w:ind w:left="2160" w:hanging="180"/>
+      </w:pPr>
+    </w:lvl>
+    <w:lvl w:ilvl="3" w:tplc="0809000F" w:tentative="1">
+      <w:start w:val="1"/>
+      <w:numFmt w:val="decimal"/>
+      <w:lvlText w:val="%4."/>
+      <w:lvlJc w:val="left"/>
+      <w:pPr>
+        <w:ind w:left="2880" w:hanging="360"/>
+      </w:pPr>
+    </w:lvl>
+    <w:lvl w:ilvl="4" w:tplc="08090019" w:tentative="1">
+      <w:start w:val="1"/>
+      <w:numFmt w:val="lowerLetter"/>
+      <w:lvlText w:val="%5."/>
+      <w:lvlJc w:val="left"/>
+      <w:pPr>
+        <w:ind w:left="3600" w:hanging="360"/>
+      </w:pPr>
+    </w:lvl>
+    <w:lvl w:ilvl="5" w:tplc="0809001B" w:tentative="1">
+      <w:start w:val="1"/>
+      <w:numFmt w:val="lowerRoman"/>
+      <w:lvlText w:val="%6."/>
+      <w:lvlJc w:val="right"/>
+      <w:pPr>
+        <w:ind w:left="4320" w:hanging="180"/>
+      </w:pPr>
+    </w:lvl>
+    <w:lvl w:ilvl="6" w:tplc="0809000F" w:tentative="1">
+      <w:start w:val="1"/>
+      <w:numFmt w:val="decimal"/>
+      <w:lvlText w:val="%7."/>
+      <w:lvlJc w:val="left"/>
+      <w:pPr>
+        <w:ind w:left="5040" w:hanging="360"/>
+      </w:pPr>
+    </w:lvl>
+    <w:lvl w:ilvl="7" w:tplc="08090019" w:tentative="1">
+      <w:start w:val="1"/>
+      <w:numFmt w:val="lowerLetter"/>
+      <w:lvlText w:val="%8."/>
+      <w:lvlJc w:val="left"/>
+      <w:pPr>
+        <w:ind w:left="5760" w:hanging="360"/>
+      </w:pPr>
+    </w:lvl>
+    <w:lvl w:ilvl="8" w:tplc="0809001B" w:tentative="1">
+      <w:start w:val="1"/>
+      <w:numFmt w:val="lowerRoman"/>
+      <w:lvlText w:val="%9."/>
+      <w:lvlJc w:val="right"/>
+      <w:pPr>
+        <w:ind w:left="6480" w:hanging="180"/>
+      </w:pPr>
+    </w:lvl>
+  </w:abstractNum>
+  <w:abstractNum w:abstractNumId="1" w15:restartNumberingAfterBreak="0">
     <w:nsid w:val="2A8B6136"/>
     <w:multiLevelType w:val="hybridMultilevel"/>
     <w:tmpl w:val="C3947776"/>
@@ -835,7 +1225,7 @@
       </w:pPr>
     </w:lvl>
   </w:abstractNum>
-  <w:abstractNum w:abstractNumId="1" w15:restartNumberingAfterBreak="0">
+  <w:abstractNum w:abstractNumId="2" w15:restartNumberingAfterBreak="0">
     <w:nsid w:val="2DB82C64"/>
     <w:multiLevelType w:val="hybridMultilevel"/>
     <w:tmpl w:val="5EA412B0"/>
@@ -924,7 +1314,7 @@
       </w:pPr>
     </w:lvl>
   </w:abstractNum>
-  <w:abstractNum w:abstractNumId="2" w15:restartNumberingAfterBreak="0">
+  <w:abstractNum w:abstractNumId="3" w15:restartNumberingAfterBreak="0">
     <w:nsid w:val="376D21C0"/>
     <w:multiLevelType w:val="hybridMultilevel"/>
     <w:tmpl w:val="F55C838C"/>
@@ -1013,7 +1403,7 @@
       </w:pPr>
     </w:lvl>
   </w:abstractNum>
-  <w:abstractNum w:abstractNumId="3" w15:restartNumberingAfterBreak="0">
+  <w:abstractNum w:abstractNumId="4" w15:restartNumberingAfterBreak="0">
     <w:nsid w:val="3E047127"/>
     <w:multiLevelType w:val="hybridMultilevel"/>
     <w:tmpl w:val="5704A782"/>
@@ -1102,7 +1492,7 @@
       </w:pPr>
     </w:lvl>
   </w:abstractNum>
-  <w:abstractNum w:abstractNumId="4" w15:restartNumberingAfterBreak="0">
+  <w:abstractNum w:abstractNumId="5" w15:restartNumberingAfterBreak="0">
     <w:nsid w:val="407C2983"/>
     <w:multiLevelType w:val="hybridMultilevel"/>
     <w:tmpl w:val="E85A5E0E"/>
@@ -1193,7 +1583,7 @@
       </w:pPr>
     </w:lvl>
   </w:abstractNum>
-  <w:abstractNum w:abstractNumId="5" w15:restartNumberingAfterBreak="0">
+  <w:abstractNum w:abstractNumId="6" w15:restartNumberingAfterBreak="0">
     <w:nsid w:val="55FB3AC1"/>
     <w:multiLevelType w:val="hybridMultilevel"/>
     <w:tmpl w:val="D47E7DFA"/>
@@ -1282,7 +1672,274 @@
       </w:pPr>
     </w:lvl>
   </w:abstractNum>
-  <w:abstractNum w:abstractNumId="6" w15:restartNumberingAfterBreak="0">
+  <w:abstractNum w:abstractNumId="7" w15:restartNumberingAfterBreak="0">
+    <w:nsid w:val="5B7A1CCB"/>
+    <w:multiLevelType w:val="hybridMultilevel"/>
+    <w:tmpl w:val="A2840CD8"/>
+    <w:lvl w:ilvl="0" w:tplc="08090011">
+      <w:start w:val="1"/>
+      <w:numFmt w:val="decimal"/>
+      <w:lvlText w:val="%1)"/>
+      <w:lvlJc w:val="left"/>
+      <w:pPr>
+        <w:ind w:left="720" w:hanging="360"/>
+      </w:pPr>
+      <w:rPr>
+        <w:rFonts w:hint="default"/>
+      </w:rPr>
+    </w:lvl>
+    <w:lvl w:ilvl="1" w:tplc="08090019" w:tentative="1">
+      <w:start w:val="1"/>
+      <w:numFmt w:val="lowerLetter"/>
+      <w:lvlText w:val="%2."/>
+      <w:lvlJc w:val="left"/>
+      <w:pPr>
+        <w:ind w:left="1440" w:hanging="360"/>
+      </w:pPr>
+    </w:lvl>
+    <w:lvl w:ilvl="2" w:tplc="0809001B" w:tentative="1">
+      <w:start w:val="1"/>
+      <w:numFmt w:val="lowerRoman"/>
+      <w:lvlText w:val="%3."/>
+      <w:lvlJc w:val="right"/>
+      <w:pPr>
+        <w:ind w:left="2160" w:hanging="180"/>
+      </w:pPr>
+    </w:lvl>
+    <w:lvl w:ilvl="3" w:tplc="0809000F" w:tentative="1">
+      <w:start w:val="1"/>
+      <w:numFmt w:val="decimal"/>
+      <w:lvlText w:val="%4."/>
+      <w:lvlJc w:val="left"/>
+      <w:pPr>
+        <w:ind w:left="2880" w:hanging="360"/>
+      </w:pPr>
+    </w:lvl>
+    <w:lvl w:ilvl="4" w:tplc="08090019" w:tentative="1">
+      <w:start w:val="1"/>
+      <w:numFmt w:val="lowerLetter"/>
+      <w:lvlText w:val="%5."/>
+      <w:lvlJc w:val="left"/>
+      <w:pPr>
+        <w:ind w:left="3600" w:hanging="360"/>
+      </w:pPr>
+    </w:lvl>
+    <w:lvl w:ilvl="5" w:tplc="0809001B" w:tentative="1">
+      <w:start w:val="1"/>
+      <w:numFmt w:val="lowerRoman"/>
+      <w:lvlText w:val="%6."/>
+      <w:lvlJc w:val="right"/>
+      <w:pPr>
+        <w:ind w:left="4320" w:hanging="180"/>
+      </w:pPr>
+    </w:lvl>
+    <w:lvl w:ilvl="6" w:tplc="0809000F" w:tentative="1">
+      <w:start w:val="1"/>
+      <w:numFmt w:val="decimal"/>
+      <w:lvlText w:val="%7."/>
+      <w:lvlJc w:val="left"/>
+      <w:pPr>
+        <w:ind w:left="5040" w:hanging="360"/>
+      </w:pPr>
+    </w:lvl>
+    <w:lvl w:ilvl="7" w:tplc="08090019" w:tentative="1">
+      <w:start w:val="1"/>
+      <w:numFmt w:val="lowerLetter"/>
+      <w:lvlText w:val="%8."/>
+      <w:lvlJc w:val="left"/>
+      <w:pPr>
+        <w:ind w:left="5760" w:hanging="360"/>
+      </w:pPr>
+    </w:lvl>
+    <w:lvl w:ilvl="8" w:tplc="0809001B" w:tentative="1">
+      <w:start w:val="1"/>
+      <w:numFmt w:val="lowerRoman"/>
+      <w:lvlText w:val="%9."/>
+      <w:lvlJc w:val="right"/>
+      <w:pPr>
+        <w:ind w:left="6480" w:hanging="180"/>
+      </w:pPr>
+    </w:lvl>
+  </w:abstractNum>
+  <w:abstractNum w:abstractNumId="8" w15:restartNumberingAfterBreak="0">
+    <w:nsid w:val="6D0D4F27"/>
+    <w:multiLevelType w:val="hybridMultilevel"/>
+    <w:tmpl w:val="D626F522"/>
+    <w:lvl w:ilvl="0" w:tplc="08090011">
+      <w:start w:val="1"/>
+      <w:numFmt w:val="decimal"/>
+      <w:lvlText w:val="%1)"/>
+      <w:lvlJc w:val="left"/>
+      <w:pPr>
+        <w:ind w:left="720" w:hanging="360"/>
+      </w:pPr>
+      <w:rPr>
+        <w:rFonts w:hint="default"/>
+      </w:rPr>
+    </w:lvl>
+    <w:lvl w:ilvl="1" w:tplc="08090019" w:tentative="1">
+      <w:start w:val="1"/>
+      <w:numFmt w:val="lowerLetter"/>
+      <w:lvlText w:val="%2."/>
+      <w:lvlJc w:val="left"/>
+      <w:pPr>
+        <w:ind w:left="1440" w:hanging="360"/>
+      </w:pPr>
+    </w:lvl>
+    <w:lvl w:ilvl="2" w:tplc="0809001B" w:tentative="1">
+      <w:start w:val="1"/>
+      <w:numFmt w:val="lowerRoman"/>
+      <w:lvlText w:val="%3."/>
+      <w:lvlJc w:val="right"/>
+      <w:pPr>
+        <w:ind w:left="2160" w:hanging="180"/>
+      </w:pPr>
+    </w:lvl>
+    <w:lvl w:ilvl="3" w:tplc="0809000F" w:tentative="1">
+      <w:start w:val="1"/>
+      <w:numFmt w:val="decimal"/>
+      <w:lvlText w:val="%4."/>
+      <w:lvlJc w:val="left"/>
+      <w:pPr>
+        <w:ind w:left="2880" w:hanging="360"/>
+      </w:pPr>
+    </w:lvl>
+    <w:lvl w:ilvl="4" w:tplc="08090019" w:tentative="1">
+      <w:start w:val="1"/>
+      <w:numFmt w:val="lowerLetter"/>
+      <w:lvlText w:val="%5."/>
+      <w:lvlJc w:val="left"/>
+      <w:pPr>
+        <w:ind w:left="3600" w:hanging="360"/>
+      </w:pPr>
+    </w:lvl>
+    <w:lvl w:ilvl="5" w:tplc="0809001B" w:tentative="1">
+      <w:start w:val="1"/>
+      <w:numFmt w:val="lowerRoman"/>
+      <w:lvlText w:val="%6."/>
+      <w:lvlJc w:val="right"/>
+      <w:pPr>
+        <w:ind w:left="4320" w:hanging="180"/>
+      </w:pPr>
+    </w:lvl>
+    <w:lvl w:ilvl="6" w:tplc="0809000F" w:tentative="1">
+      <w:start w:val="1"/>
+      <w:numFmt w:val="decimal"/>
+      <w:lvlText w:val="%7."/>
+      <w:lvlJc w:val="left"/>
+      <w:pPr>
+        <w:ind w:left="5040" w:hanging="360"/>
+      </w:pPr>
+    </w:lvl>
+    <w:lvl w:ilvl="7" w:tplc="08090019" w:tentative="1">
+      <w:start w:val="1"/>
+      <w:numFmt w:val="lowerLetter"/>
+      <w:lvlText w:val="%8."/>
+      <w:lvlJc w:val="left"/>
+      <w:pPr>
+        <w:ind w:left="5760" w:hanging="360"/>
+      </w:pPr>
+    </w:lvl>
+    <w:lvl w:ilvl="8" w:tplc="0809001B" w:tentative="1">
+      <w:start w:val="1"/>
+      <w:numFmt w:val="lowerRoman"/>
+      <w:lvlText w:val="%9."/>
+      <w:lvlJc w:val="right"/>
+      <w:pPr>
+        <w:ind w:left="6480" w:hanging="180"/>
+      </w:pPr>
+    </w:lvl>
+  </w:abstractNum>
+  <w:abstractNum w:abstractNumId="9" w15:restartNumberingAfterBreak="0">
+    <w:nsid w:val="6D9D767A"/>
+    <w:multiLevelType w:val="hybridMultilevel"/>
+    <w:tmpl w:val="A73EA954"/>
+    <w:lvl w:ilvl="0" w:tplc="08090011">
+      <w:start w:val="1"/>
+      <w:numFmt w:val="decimal"/>
+      <w:lvlText w:val="%1)"/>
+      <w:lvlJc w:val="left"/>
+      <w:pPr>
+        <w:ind w:left="720" w:hanging="360"/>
+      </w:pPr>
+      <w:rPr>
+        <w:rFonts w:hint="default"/>
+      </w:rPr>
+    </w:lvl>
+    <w:lvl w:ilvl="1" w:tplc="08090019" w:tentative="1">
+      <w:start w:val="1"/>
+      <w:numFmt w:val="lowerLetter"/>
+      <w:lvlText w:val="%2."/>
+      <w:lvlJc w:val="left"/>
+      <w:pPr>
+        <w:ind w:left="1440" w:hanging="360"/>
+      </w:pPr>
+    </w:lvl>
+    <w:lvl w:ilvl="2" w:tplc="0809001B" w:tentative="1">
+      <w:start w:val="1"/>
+      <w:numFmt w:val="lowerRoman"/>
+      <w:lvlText w:val="%3."/>
+      <w:lvlJc w:val="right"/>
+      <w:pPr>
+        <w:ind w:left="2160" w:hanging="180"/>
+      </w:pPr>
+    </w:lvl>
+    <w:lvl w:ilvl="3" w:tplc="0809000F" w:tentative="1">
+      <w:start w:val="1"/>
+      <w:numFmt w:val="decimal"/>
+      <w:lvlText w:val="%4."/>
+      <w:lvlJc w:val="left"/>
+      <w:pPr>
+        <w:ind w:left="2880" w:hanging="360"/>
+      </w:pPr>
+    </w:lvl>
+    <w:lvl w:ilvl="4" w:tplc="08090019" w:tentative="1">
+      <w:start w:val="1"/>
+      <w:numFmt w:val="lowerLetter"/>
+      <w:lvlText w:val="%5."/>
+      <w:lvlJc w:val="left"/>
+      <w:pPr>
+        <w:ind w:left="3600" w:hanging="360"/>
+      </w:pPr>
+    </w:lvl>
+    <w:lvl w:ilvl="5" w:tplc="0809001B" w:tentative="1">
+      <w:start w:val="1"/>
+      <w:numFmt w:val="lowerRoman"/>
+      <w:lvlText w:val="%6."/>
+      <w:lvlJc w:val="right"/>
+      <w:pPr>
+        <w:ind w:left="4320" w:hanging="180"/>
+      </w:pPr>
+    </w:lvl>
+    <w:lvl w:ilvl="6" w:tplc="0809000F" w:tentative="1">
+      <w:start w:val="1"/>
+      <w:numFmt w:val="decimal"/>
+      <w:lvlText w:val="%7."/>
+      <w:lvlJc w:val="left"/>
+      <w:pPr>
+        <w:ind w:left="5040" w:hanging="360"/>
+      </w:pPr>
+    </w:lvl>
+    <w:lvl w:ilvl="7" w:tplc="08090019" w:tentative="1">
+      <w:start w:val="1"/>
+      <w:numFmt w:val="lowerLetter"/>
+      <w:lvlText w:val="%8."/>
+      <w:lvlJc w:val="left"/>
+      <w:pPr>
+        <w:ind w:left="5760" w:hanging="360"/>
+      </w:pPr>
+    </w:lvl>
+    <w:lvl w:ilvl="8" w:tplc="0809001B" w:tentative="1">
+      <w:start w:val="1"/>
+      <w:numFmt w:val="lowerRoman"/>
+      <w:lvlText w:val="%9."/>
+      <w:lvlJc w:val="right"/>
+      <w:pPr>
+        <w:ind w:left="6480" w:hanging="180"/>
+      </w:pPr>
+    </w:lvl>
+  </w:abstractNum>
+  <w:abstractNum w:abstractNumId="10" w15:restartNumberingAfterBreak="0">
     <w:nsid w:val="757B359C"/>
     <w:multiLevelType w:val="hybridMultilevel"/>
     <w:tmpl w:val="94DC63AC"/>
@@ -1372,25 +2029,37 @@
     </w:lvl>
   </w:abstractNum>
   <w:num w:numId="1" w16cid:durableId="677125602">
+    <w:abstractNumId w:val="5"/>
+  </w:num>
+  <w:num w:numId="2" w16cid:durableId="86773404">
+    <w:abstractNumId w:val="1"/>
+  </w:num>
+  <w:num w:numId="3" w16cid:durableId="527908350">
+    <w:abstractNumId w:val="3"/>
+  </w:num>
+  <w:num w:numId="4" w16cid:durableId="1917547915">
+    <w:abstractNumId w:val="2"/>
+  </w:num>
+  <w:num w:numId="5" w16cid:durableId="1286159271">
     <w:abstractNumId w:val="4"/>
   </w:num>
-  <w:num w:numId="2" w16cid:durableId="86773404">
+  <w:num w:numId="6" w16cid:durableId="458500687">
+    <w:abstractNumId w:val="10"/>
+  </w:num>
+  <w:num w:numId="7" w16cid:durableId="880747040">
+    <w:abstractNumId w:val="6"/>
+  </w:num>
+  <w:num w:numId="8" w16cid:durableId="1278488057">
+    <w:abstractNumId w:val="9"/>
+  </w:num>
+  <w:num w:numId="9" w16cid:durableId="994379104">
+    <w:abstractNumId w:val="8"/>
+  </w:num>
+  <w:num w:numId="10" w16cid:durableId="1003243251">
     <w:abstractNumId w:val="0"/>
   </w:num>
-  <w:num w:numId="3" w16cid:durableId="527908350">
-    <w:abstractNumId w:val="2"/>
-  </w:num>
-  <w:num w:numId="4" w16cid:durableId="1917547915">
-    <w:abstractNumId w:val="1"/>
-  </w:num>
-  <w:num w:numId="5" w16cid:durableId="1286159271">
-    <w:abstractNumId w:val="3"/>
-  </w:num>
-  <w:num w:numId="6" w16cid:durableId="458500687">
-    <w:abstractNumId w:val="6"/>
-  </w:num>
-  <w:num w:numId="7" w16cid:durableId="880747040">
-    <w:abstractNumId w:val="5"/>
+  <w:num w:numId="11" w16cid:durableId="1821731798">
+    <w:abstractNumId w:val="7"/>
   </w:num>
 </w:numbering>
 </file>

</xml_diff>